<commit_message>
Project story changed + started to write GDD
</commit_message>
<xml_diff>
--- a/Assets/Faizal/GDD.docx
+++ b/Assets/Faizal/GDD.docx
@@ -6,6 +6,8 @@
       <w:pPr>
         <w:jc w:val="center"/>
         <w:rPr>
+          <w:b/>
+          <w:bCs/>
           <w:sz w:val="72"/>
           <w:szCs w:val="72"/>
         </w:rPr>
@@ -15,6 +17,8 @@
       <w:pPr>
         <w:jc w:val="center"/>
         <w:rPr>
+          <w:b/>
+          <w:bCs/>
           <w:sz w:val="72"/>
           <w:szCs w:val="72"/>
         </w:rPr>
@@ -24,6 +28,8 @@
       <w:pPr>
         <w:jc w:val="center"/>
         <w:rPr>
+          <w:b/>
+          <w:bCs/>
           <w:sz w:val="72"/>
           <w:szCs w:val="72"/>
         </w:rPr>
@@ -33,6 +39,8 @@
       <w:pPr>
         <w:jc w:val="center"/>
         <w:rPr>
+          <w:b/>
+          <w:bCs/>
           <w:sz w:val="72"/>
           <w:szCs w:val="72"/>
         </w:rPr>
@@ -42,6 +50,8 @@
       <w:pPr>
         <w:jc w:val="center"/>
         <w:rPr>
+          <w:b/>
+          <w:bCs/>
           <w:sz w:val="72"/>
           <w:szCs w:val="72"/>
         </w:rPr>
@@ -64,7 +74,7 @@
           <w:sz w:val="72"/>
           <w:szCs w:val="72"/>
         </w:rPr>
-        <w:t>BOUNCE AGAIN</w:t>
+        <w:t>THE FORGOTTEN MEMORIES</w:t>
       </w:r>
     </w:p>
     <w:p>
@@ -84,26 +94,64 @@
           <w:sz w:val="72"/>
           <w:szCs w:val="72"/>
         </w:rPr>
-        <w:t>GAME DESIGN DOCUMENT</w:t>
-      </w:r>
-    </w:p>
-    <w:p>
-      <w:pPr>
-        <w:jc w:val="center"/>
-        <w:rPr>
+        <w:t>[</w:t>
+      </w:r>
+      <w:r>
+        <w:rPr>
+          <w:b/>
+          <w:bCs/>
           <w:sz w:val="72"/>
           <w:szCs w:val="72"/>
         </w:rPr>
-      </w:pPr>
-    </w:p>
-    <w:p>
-      <w:pPr>
-        <w:jc w:val="center"/>
-        <w:rPr>
+        <w:t>GAME DESIGN DOCUMENT</w:t>
+      </w:r>
+      <w:r>
+        <w:rPr>
+          <w:b/>
+          <w:bCs/>
           <w:sz w:val="72"/>
           <w:szCs w:val="72"/>
         </w:rPr>
-      </w:pPr>
+        <w:t>]</w:t>
+      </w:r>
+    </w:p>
+    <w:p>
+      <w:pPr>
+        <w:jc w:val="center"/>
+        <w:rPr>
+          <w:i/>
+          <w:iCs/>
+          <w:sz w:val="32"/>
+          <w:szCs w:val="32"/>
+        </w:rPr>
+      </w:pPr>
+      <w:r>
+        <w:rPr>
+          <w:i/>
+          <w:iCs/>
+          <w:sz w:val="32"/>
+          <w:szCs w:val="32"/>
+        </w:rPr>
+        <w:t>“</w:t>
+      </w:r>
+      <w:r>
+        <w:rPr>
+          <w:i/>
+          <w:iCs/>
+          <w:sz w:val="32"/>
+          <w:szCs w:val="32"/>
+        </w:rPr>
+        <w:t xml:space="preserve">They see me </w:t>
+      </w:r>
+      <w:r>
+        <w:rPr>
+          <w:i/>
+          <w:iCs/>
+          <w:sz w:val="32"/>
+          <w:szCs w:val="32"/>
+        </w:rPr>
+        <w:t>rolling”.</w:t>
+      </w:r>
     </w:p>
     <w:p>
       <w:pPr>
@@ -136,8 +184,17 @@
       <w:pPr>
         <w:jc w:val="center"/>
         <w:rPr>
-          <w:sz w:val="40"/>
-          <w:szCs w:val="40"/>
+          <w:sz w:val="72"/>
+          <w:szCs w:val="72"/>
+        </w:rPr>
+      </w:pPr>
+    </w:p>
+    <w:p>
+      <w:pPr>
+        <w:jc w:val="center"/>
+        <w:rPr>
+          <w:sz w:val="72"/>
+          <w:szCs w:val="72"/>
         </w:rPr>
       </w:pPr>
     </w:p>
@@ -1474,8 +1531,8 @@
         <w:rPr>
           <w:b/>
           <w:bCs/>
-          <w:sz w:val="40"/>
-          <w:szCs w:val="40"/>
+          <w:sz w:val="48"/>
+          <w:szCs w:val="48"/>
           <w:u w:val="single"/>
         </w:rPr>
       </w:pPr>
@@ -1483,8 +1540,8 @@
         <w:rPr>
           <w:b/>
           <w:bCs/>
-          <w:sz w:val="40"/>
-          <w:szCs w:val="40"/>
+          <w:sz w:val="48"/>
+          <w:szCs w:val="48"/>
           <w:u w:val="single"/>
         </w:rPr>
         <w:lastRenderedPageBreak/>
@@ -1493,41 +1550,1900 @@
     </w:p>
     <w:p>
       <w:pPr>
-        <w:rPr>
-          <w:sz w:val="40"/>
-          <w:szCs w:val="40"/>
-        </w:rPr>
-      </w:pPr>
-      <w:r>
-        <w:rPr>
-          <w:sz w:val="36"/>
-          <w:szCs w:val="36"/>
-        </w:rPr>
-        <w:t>~</w:t>
-      </w:r>
-      <w:r>
-        <w:rPr>
-          <w:sz w:val="36"/>
-          <w:szCs w:val="36"/>
-        </w:rPr>
-        <w:t xml:space="preserve">2.5D </w:t>
-      </w:r>
-      <w:r>
-        <w:rPr>
-          <w:sz w:val="36"/>
-          <w:szCs w:val="36"/>
-        </w:rPr>
-        <w:t>Game lol.</w:t>
+        <w:pStyle w:val="ListParagraph"/>
+        <w:numPr>
+          <w:ilvl w:val="0"/>
+          <w:numId w:val="5"/>
+        </w:numPr>
+        <w:jc w:val="both"/>
+        <w:rPr>
+          <w:b/>
+          <w:bCs/>
+          <w:sz w:val="40"/>
+          <w:szCs w:val="40"/>
+        </w:rPr>
+      </w:pPr>
+      <w:r>
+        <w:rPr>
+          <w:b/>
+          <w:bCs/>
+          <w:sz w:val="40"/>
+          <w:szCs w:val="40"/>
+        </w:rPr>
+        <w:t xml:space="preserve"> OVERVIEW:</w:t>
+      </w:r>
+    </w:p>
+    <w:p>
+      <w:pPr>
+        <w:jc w:val="both"/>
+        <w:rPr>
+          <w:sz w:val="40"/>
+          <w:szCs w:val="40"/>
+        </w:rPr>
+      </w:pPr>
+      <w:r>
+        <w:rPr>
+          <w:sz w:val="40"/>
+          <w:szCs w:val="40"/>
+        </w:rPr>
+        <w:t>Shoe Shi</w:t>
+      </w:r>
+      <w:r>
+        <w:rPr>
+          <w:sz w:val="40"/>
+          <w:szCs w:val="40"/>
+        </w:rPr>
+        <w:t xml:space="preserve"> i</w:t>
+      </w:r>
+      <w:r>
+        <w:rPr>
+          <w:sz w:val="40"/>
+          <w:szCs w:val="40"/>
+        </w:rPr>
+        <w:t xml:space="preserve">s a 2.5D cartoony styled adventure platformer game which features a unique storyline, </w:t>
+      </w:r>
+      <w:r>
+        <w:rPr>
+          <w:sz w:val="40"/>
+          <w:szCs w:val="40"/>
+        </w:rPr>
+        <w:t>characters,</w:t>
+      </w:r>
+      <w:r>
+        <w:rPr>
+          <w:sz w:val="40"/>
+          <w:szCs w:val="40"/>
+        </w:rPr>
+        <w:t xml:space="preserve"> and mechanics like – </w:t>
+      </w:r>
+      <w:r>
+        <w:rPr>
+          <w:sz w:val="40"/>
+          <w:szCs w:val="40"/>
+        </w:rPr>
+        <w:t xml:space="preserve">dash shoe rolling, jump </w:t>
+      </w:r>
+      <w:r>
+        <w:rPr>
+          <w:sz w:val="40"/>
+          <w:szCs w:val="40"/>
+        </w:rPr>
+        <w:t>a</w:t>
+      </w:r>
+      <w:r>
+        <w:rPr>
+          <w:sz w:val="40"/>
+          <w:szCs w:val="40"/>
+        </w:rPr>
+        <w:t>n</w:t>
+      </w:r>
+      <w:r>
+        <w:rPr>
+          <w:sz w:val="40"/>
+          <w:szCs w:val="40"/>
+        </w:rPr>
+        <w:t>d</w:t>
+      </w:r>
+      <w:r>
+        <w:rPr>
+          <w:sz w:val="40"/>
+          <w:szCs w:val="40"/>
+        </w:rPr>
+        <w:t xml:space="preserve"> stomp</w:t>
+      </w:r>
+      <w:r>
+        <w:rPr>
+          <w:sz w:val="40"/>
+          <w:szCs w:val="40"/>
+        </w:rPr>
+        <w:t>,</w:t>
+      </w:r>
+      <w:r>
+        <w:rPr>
+          <w:sz w:val="40"/>
+          <w:szCs w:val="40"/>
+        </w:rPr>
+        <w:t xml:space="preserve"> combat with other evil </w:t>
+      </w:r>
+      <w:r>
+        <w:rPr>
+          <w:sz w:val="40"/>
+          <w:szCs w:val="40"/>
+        </w:rPr>
+        <w:t>shoes</w:t>
+      </w:r>
+      <w:r>
+        <w:rPr>
+          <w:sz w:val="40"/>
+          <w:szCs w:val="40"/>
+        </w:rPr>
+        <w:t xml:space="preserve"> etc.</w:t>
+      </w:r>
+    </w:p>
+    <w:p>
+      <w:pPr>
+        <w:pStyle w:val="ListParagraph"/>
+        <w:numPr>
+          <w:ilvl w:val="0"/>
+          <w:numId w:val="4"/>
+        </w:numPr>
+        <w:jc w:val="both"/>
+        <w:rPr>
+          <w:b/>
+          <w:bCs/>
+          <w:sz w:val="40"/>
+          <w:szCs w:val="40"/>
+        </w:rPr>
+      </w:pPr>
+      <w:r>
+        <w:rPr>
+          <w:sz w:val="40"/>
+          <w:szCs w:val="40"/>
+        </w:rPr>
+        <w:t xml:space="preserve"> </w:t>
+      </w:r>
+      <w:r>
+        <w:rPr>
+          <w:b/>
+          <w:bCs/>
+          <w:sz w:val="40"/>
+          <w:szCs w:val="40"/>
+        </w:rPr>
+        <w:t>GENRE</w:t>
+      </w:r>
+      <w:r>
+        <w:rPr>
+          <w:b/>
+          <w:bCs/>
+          <w:sz w:val="40"/>
+          <w:szCs w:val="40"/>
+        </w:rPr>
+        <w:t>:</w:t>
+      </w:r>
+    </w:p>
+    <w:p>
+      <w:pPr>
+        <w:pStyle w:val="ListParagraph"/>
+        <w:numPr>
+          <w:ilvl w:val="0"/>
+          <w:numId w:val="6"/>
+        </w:numPr>
+        <w:jc w:val="both"/>
+        <w:rPr>
+          <w:sz w:val="40"/>
+          <w:szCs w:val="40"/>
+        </w:rPr>
+      </w:pPr>
+      <w:r>
+        <w:rPr>
+          <w:sz w:val="40"/>
+          <w:szCs w:val="40"/>
+        </w:rPr>
+        <w:t>Adventure | Puzzle-Platformer | Survival Horror</w:t>
+      </w:r>
+    </w:p>
+    <w:p>
+      <w:pPr>
+        <w:pStyle w:val="ListParagraph"/>
+        <w:numPr>
+          <w:ilvl w:val="0"/>
+          <w:numId w:val="4"/>
+        </w:numPr>
+        <w:jc w:val="both"/>
+        <w:rPr>
+          <w:b/>
+          <w:bCs/>
+          <w:sz w:val="40"/>
+          <w:szCs w:val="40"/>
+        </w:rPr>
+      </w:pPr>
+      <w:r>
+        <w:rPr>
+          <w:b/>
+          <w:bCs/>
+          <w:sz w:val="40"/>
+          <w:szCs w:val="40"/>
+        </w:rPr>
+        <w:t>TARGET AUDIENCE:</w:t>
+      </w:r>
+    </w:p>
+    <w:p>
+      <w:pPr>
+        <w:pStyle w:val="ListParagraph"/>
+        <w:numPr>
+          <w:ilvl w:val="0"/>
+          <w:numId w:val="6"/>
+        </w:numPr>
+        <w:jc w:val="both"/>
+        <w:rPr>
+          <w:b/>
+          <w:bCs/>
+          <w:sz w:val="40"/>
+          <w:szCs w:val="40"/>
+        </w:rPr>
+      </w:pPr>
+      <w:r>
+        <w:rPr>
+          <w:sz w:val="40"/>
+          <w:szCs w:val="40"/>
+        </w:rPr>
+        <w:t>People of any gender but the age above 9 years.</w:t>
+      </w:r>
+    </w:p>
+    <w:p>
+      <w:pPr>
+        <w:pStyle w:val="ListParagraph"/>
+        <w:numPr>
+          <w:ilvl w:val="0"/>
+          <w:numId w:val="4"/>
+        </w:numPr>
+        <w:jc w:val="both"/>
+        <w:rPr>
+          <w:b/>
+          <w:bCs/>
+          <w:sz w:val="40"/>
+          <w:szCs w:val="40"/>
+        </w:rPr>
+      </w:pPr>
+      <w:r>
+        <w:rPr>
+          <w:b/>
+          <w:bCs/>
+          <w:sz w:val="40"/>
+          <w:szCs w:val="40"/>
+        </w:rPr>
+        <w:t>A, R, O &amp; G:</w:t>
+      </w:r>
+    </w:p>
+    <w:p>
+      <w:pPr>
+        <w:pStyle w:val="ListParagraph"/>
+        <w:numPr>
+          <w:ilvl w:val="0"/>
+          <w:numId w:val="6"/>
+        </w:numPr>
+        <w:jc w:val="both"/>
+        <w:rPr>
+          <w:b/>
+          <w:bCs/>
+          <w:sz w:val="40"/>
+          <w:szCs w:val="40"/>
+        </w:rPr>
+      </w:pPr>
+      <w:r>
+        <w:rPr>
+          <w:sz w:val="40"/>
+          <w:szCs w:val="40"/>
+        </w:rPr>
+        <w:t>A: The shoe</w:t>
+      </w:r>
+    </w:p>
+    <w:p>
+      <w:pPr>
+        <w:pStyle w:val="ListParagraph"/>
+        <w:numPr>
+          <w:ilvl w:val="0"/>
+          <w:numId w:val="6"/>
+        </w:numPr>
+        <w:jc w:val="both"/>
+        <w:rPr>
+          <w:b/>
+          <w:bCs/>
+          <w:sz w:val="40"/>
+          <w:szCs w:val="40"/>
+        </w:rPr>
+      </w:pPr>
+      <w:r>
+        <w:rPr>
+          <w:sz w:val="40"/>
+          <w:szCs w:val="40"/>
+        </w:rPr>
+        <w:t>R: Move, stomp, solve puzzles, escape.</w:t>
+      </w:r>
+    </w:p>
+    <w:p>
+      <w:pPr>
+        <w:pStyle w:val="ListParagraph"/>
+        <w:numPr>
+          <w:ilvl w:val="0"/>
+          <w:numId w:val="6"/>
+        </w:numPr>
+        <w:jc w:val="both"/>
+        <w:rPr>
+          <w:b/>
+          <w:bCs/>
+          <w:sz w:val="40"/>
+          <w:szCs w:val="40"/>
+        </w:rPr>
+      </w:pPr>
+      <w:r>
+        <w:rPr>
+          <w:sz w:val="40"/>
+          <w:szCs w:val="40"/>
+        </w:rPr>
+        <w:t xml:space="preserve">O: </w:t>
+      </w:r>
+      <w:r>
+        <w:rPr>
+          <w:sz w:val="40"/>
+          <w:szCs w:val="40"/>
+        </w:rPr>
+        <w:t>Enemies (</w:t>
+      </w:r>
+      <w:r>
+        <w:rPr>
+          <w:sz w:val="40"/>
+          <w:szCs w:val="40"/>
+        </w:rPr>
+        <w:t>ants, spiders, rats etc) puzzles.</w:t>
+      </w:r>
+    </w:p>
+    <w:p>
+      <w:pPr>
+        <w:pStyle w:val="ListParagraph"/>
+        <w:numPr>
+          <w:ilvl w:val="0"/>
+          <w:numId w:val="6"/>
+        </w:numPr>
+        <w:jc w:val="both"/>
+        <w:rPr>
+          <w:b/>
+          <w:bCs/>
+          <w:sz w:val="40"/>
+          <w:szCs w:val="40"/>
+        </w:rPr>
+      </w:pPr>
+      <w:r>
+        <w:rPr>
+          <w:sz w:val="40"/>
+          <w:szCs w:val="40"/>
+        </w:rPr>
+        <w:t xml:space="preserve">G: </w:t>
+      </w:r>
+      <w:r>
+        <w:rPr>
+          <w:sz w:val="40"/>
+          <w:szCs w:val="40"/>
+        </w:rPr>
+        <w:t>Escape the shoe rack.</w:t>
+      </w:r>
+      <w:r>
+        <w:rPr>
+          <w:sz w:val="40"/>
+          <w:szCs w:val="40"/>
+        </w:rPr>
+        <w:t xml:space="preserve"> </w:t>
+      </w:r>
+    </w:p>
+    <w:p>
+      <w:pPr>
+        <w:jc w:val="center"/>
+        <w:rPr>
+          <w:b/>
+          <w:bCs/>
+          <w:sz w:val="48"/>
+          <w:szCs w:val="48"/>
+          <w:u w:val="single"/>
+        </w:rPr>
+      </w:pPr>
+      <w:r>
+        <w:rPr>
+          <w:b/>
+          <w:bCs/>
+          <w:sz w:val="48"/>
+          <w:szCs w:val="48"/>
+          <w:u w:val="single"/>
+        </w:rPr>
+        <w:t xml:space="preserve">CHAPTER – </w:t>
+      </w:r>
+      <w:r>
+        <w:rPr>
+          <w:b/>
+          <w:bCs/>
+          <w:sz w:val="48"/>
+          <w:szCs w:val="48"/>
+          <w:u w:val="single"/>
+        </w:rPr>
+        <w:t>2</w:t>
+      </w:r>
+      <w:r>
+        <w:rPr>
+          <w:b/>
+          <w:bCs/>
+          <w:sz w:val="48"/>
+          <w:szCs w:val="48"/>
+          <w:u w:val="single"/>
+        </w:rPr>
+        <w:t xml:space="preserve">: </w:t>
+      </w:r>
+      <w:r>
+        <w:rPr>
+          <w:b/>
+          <w:bCs/>
+          <w:sz w:val="48"/>
+          <w:szCs w:val="48"/>
+          <w:u w:val="single"/>
+        </w:rPr>
+        <w:t>STORY</w:t>
+      </w:r>
+    </w:p>
+    <w:p>
+      <w:pPr>
+        <w:jc w:val="both"/>
+        <w:rPr>
+          <w:sz w:val="40"/>
+          <w:szCs w:val="40"/>
+        </w:rPr>
+      </w:pPr>
+      <w:r>
+        <w:rPr>
+          <w:sz w:val="40"/>
+          <w:szCs w:val="40"/>
+        </w:rPr>
+        <w:t xml:space="preserve">Once upon a time, there was a </w:t>
+      </w:r>
+      <w:r>
+        <w:rPr>
+          <w:sz w:val="40"/>
+          <w:szCs w:val="40"/>
+        </w:rPr>
+        <w:t xml:space="preserve">pair of </w:t>
+      </w:r>
+      <w:r>
+        <w:rPr>
+          <w:sz w:val="40"/>
+          <w:szCs w:val="40"/>
+        </w:rPr>
+        <w:t>cute little shoe</w:t>
+      </w:r>
+      <w:r>
+        <w:rPr>
+          <w:sz w:val="40"/>
+          <w:szCs w:val="40"/>
+        </w:rPr>
+        <w:t>s</w:t>
+      </w:r>
+      <w:r>
+        <w:rPr>
+          <w:sz w:val="40"/>
+          <w:szCs w:val="40"/>
+        </w:rPr>
+        <w:t xml:space="preserve"> in the sh</w:t>
+      </w:r>
+      <w:r>
+        <w:rPr>
+          <w:sz w:val="40"/>
+          <w:szCs w:val="40"/>
+        </w:rPr>
+        <w:t>oe</w:t>
+      </w:r>
+      <w:r>
+        <w:rPr>
+          <w:sz w:val="40"/>
+          <w:szCs w:val="40"/>
+        </w:rPr>
+        <w:t xml:space="preserve"> rack who </w:t>
+      </w:r>
+      <w:r>
+        <w:rPr>
+          <w:sz w:val="40"/>
+          <w:szCs w:val="40"/>
+        </w:rPr>
+        <w:t>w</w:t>
+      </w:r>
+      <w:r>
+        <w:rPr>
+          <w:sz w:val="40"/>
+          <w:szCs w:val="40"/>
+        </w:rPr>
+        <w:t>ere</w:t>
+      </w:r>
+      <w:r>
+        <w:rPr>
+          <w:sz w:val="40"/>
+          <w:szCs w:val="40"/>
+        </w:rPr>
+        <w:t xml:space="preserve"> </w:t>
+      </w:r>
+      <w:r>
+        <w:rPr>
+          <w:sz w:val="40"/>
+          <w:szCs w:val="40"/>
+        </w:rPr>
+        <w:t>bought by a 5-year-old boy who</w:t>
+      </w:r>
+      <w:r>
+        <w:rPr>
+          <w:sz w:val="40"/>
+          <w:szCs w:val="40"/>
+        </w:rPr>
+        <w:t xml:space="preserve"> used </w:t>
+      </w:r>
+      <w:r>
+        <w:rPr>
+          <w:sz w:val="40"/>
+          <w:szCs w:val="40"/>
+        </w:rPr>
+        <w:t xml:space="preserve">to </w:t>
+      </w:r>
+      <w:r>
+        <w:rPr>
+          <w:sz w:val="40"/>
+          <w:szCs w:val="40"/>
+        </w:rPr>
+        <w:t xml:space="preserve">wear </w:t>
+      </w:r>
+      <w:r>
+        <w:rPr>
+          <w:sz w:val="40"/>
+          <w:szCs w:val="40"/>
+        </w:rPr>
+        <w:t>them</w:t>
+      </w:r>
+      <w:r>
+        <w:rPr>
+          <w:sz w:val="40"/>
+          <w:szCs w:val="40"/>
+        </w:rPr>
+        <w:t xml:space="preserve"> to school and </w:t>
+      </w:r>
+      <w:r>
+        <w:rPr>
+          <w:sz w:val="40"/>
+          <w:szCs w:val="40"/>
+        </w:rPr>
+        <w:t>playground</w:t>
+      </w:r>
+      <w:r>
+        <w:rPr>
+          <w:sz w:val="40"/>
+          <w:szCs w:val="40"/>
+        </w:rPr>
+        <w:t xml:space="preserve"> every day. </w:t>
+      </w:r>
+      <w:r>
+        <w:rPr>
+          <w:sz w:val="40"/>
+          <w:szCs w:val="40"/>
+        </w:rPr>
+        <w:t>But as the boy</w:t>
+      </w:r>
+      <w:r>
+        <w:rPr>
+          <w:sz w:val="40"/>
+          <w:szCs w:val="40"/>
+        </w:rPr>
+        <w:t xml:space="preserve"> </w:t>
+      </w:r>
+      <w:r>
+        <w:rPr>
+          <w:sz w:val="40"/>
+          <w:szCs w:val="40"/>
+        </w:rPr>
+        <w:t>grew up and the s</w:t>
+      </w:r>
+      <w:r>
+        <w:rPr>
+          <w:sz w:val="40"/>
+          <w:szCs w:val="40"/>
+        </w:rPr>
+        <w:t>h</w:t>
+      </w:r>
+      <w:r>
+        <w:rPr>
+          <w:sz w:val="40"/>
+          <w:szCs w:val="40"/>
+        </w:rPr>
+        <w:t>oe</w:t>
+      </w:r>
+      <w:r>
+        <w:rPr>
+          <w:sz w:val="40"/>
+          <w:szCs w:val="40"/>
+        </w:rPr>
+        <w:t>s</w:t>
+      </w:r>
+      <w:r>
+        <w:rPr>
+          <w:sz w:val="40"/>
+          <w:szCs w:val="40"/>
+        </w:rPr>
+        <w:t xml:space="preserve"> didn’t fit him anymore, boy stopped wearing</w:t>
+      </w:r>
+      <w:r>
+        <w:rPr>
+          <w:sz w:val="40"/>
+          <w:szCs w:val="40"/>
+        </w:rPr>
+        <w:t xml:space="preserve"> them and they got abandoned in the shoe rack forever to be forgotten. Months </w:t>
+      </w:r>
+      <w:r>
+        <w:rPr>
+          <w:sz w:val="40"/>
+          <w:szCs w:val="40"/>
+        </w:rPr>
+        <w:t>passed,</w:t>
+      </w:r>
+      <w:r>
+        <w:rPr>
+          <w:sz w:val="40"/>
+          <w:szCs w:val="40"/>
+        </w:rPr>
+        <w:t xml:space="preserve"> shoes lost</w:t>
+      </w:r>
+      <w:r>
+        <w:rPr>
+          <w:sz w:val="40"/>
+          <w:szCs w:val="40"/>
+        </w:rPr>
+        <w:t xml:space="preserve"> the hope to ever see the sky ever</w:t>
+      </w:r>
+      <w:r>
+        <w:rPr>
+          <w:sz w:val="40"/>
+          <w:szCs w:val="40"/>
+        </w:rPr>
+        <w:t>, they have torn and all dirty</w:t>
+      </w:r>
+      <w:r>
+        <w:rPr>
+          <w:sz w:val="40"/>
+          <w:szCs w:val="40"/>
+        </w:rPr>
+        <w:t xml:space="preserve">. They used to see other shoes going outside with their </w:t>
+      </w:r>
+      <w:r>
+        <w:rPr>
+          <w:sz w:val="40"/>
+          <w:szCs w:val="40"/>
+        </w:rPr>
+        <w:lastRenderedPageBreak/>
+        <w:t xml:space="preserve">owners and remember the </w:t>
+      </w:r>
+      <w:r>
+        <w:rPr>
+          <w:sz w:val="40"/>
+          <w:szCs w:val="40"/>
+        </w:rPr>
+        <w:t>old memories</w:t>
+      </w:r>
+      <w:r>
+        <w:rPr>
+          <w:sz w:val="40"/>
+          <w:szCs w:val="40"/>
+        </w:rPr>
+        <w:t xml:space="preserve"> when the boy used to go to the playground wearing them, get dirty and would clean them after coming back home. But now it is just a mere dream for them to even see outside the shoe rack</w:t>
+      </w:r>
+      <w:r>
+        <w:rPr>
+          <w:sz w:val="40"/>
+          <w:szCs w:val="40"/>
+        </w:rPr>
+        <w:t>. They were left alone and sad to be in sorrow and grief that they lost their owner forever. They were happy for their boy that he has grown up but sad while they were left behind to never be worn again. One day, when they were sitting in the corner of the shoe rack and a thought crossed them that what would be their owner be do</w:t>
+      </w:r>
+      <w:r>
+        <w:rPr>
+          <w:sz w:val="40"/>
+          <w:szCs w:val="40"/>
+        </w:rPr>
+        <w:t>i</w:t>
+      </w:r>
+      <w:r>
+        <w:rPr>
+          <w:sz w:val="40"/>
+          <w:szCs w:val="40"/>
+        </w:rPr>
+        <w:t>ng right now</w:t>
+      </w:r>
+      <w:r>
+        <w:rPr>
+          <w:sz w:val="40"/>
+          <w:szCs w:val="40"/>
+        </w:rPr>
+        <w:t xml:space="preserve"> so, they decided to gather all their courage to go outside the shoe rack and show themselves to their owner hoping the boy would recognize them. Now they are on a journey to escape the shoe rack by fighting ants and spiders who have made the shoe rack their home, </w:t>
+      </w:r>
+      <w:r>
+        <w:rPr>
+          <w:sz w:val="40"/>
+          <w:szCs w:val="40"/>
+        </w:rPr>
+        <w:t>big evil torn out dirty shoes</w:t>
+      </w:r>
+      <w:r>
+        <w:rPr>
+          <w:sz w:val="40"/>
+          <w:szCs w:val="40"/>
+        </w:rPr>
+        <w:t xml:space="preserve">, </w:t>
+      </w:r>
+      <w:r>
+        <w:rPr>
+          <w:sz w:val="40"/>
+          <w:szCs w:val="40"/>
+        </w:rPr>
+        <w:t>navigating through mind bending</w:t>
+      </w:r>
+      <w:r>
+        <w:rPr>
+          <w:sz w:val="40"/>
+          <w:szCs w:val="40"/>
+        </w:rPr>
+        <w:t xml:space="preserve"> puzzles </w:t>
+      </w:r>
+      <w:r>
+        <w:rPr>
+          <w:sz w:val="40"/>
+          <w:szCs w:val="40"/>
+        </w:rPr>
+        <w:t xml:space="preserve">to </w:t>
+      </w:r>
+      <w:r>
+        <w:rPr>
+          <w:sz w:val="40"/>
+          <w:szCs w:val="40"/>
+        </w:rPr>
+        <w:t>find an exit</w:t>
+      </w:r>
+      <w:r>
+        <w:rPr>
+          <w:sz w:val="40"/>
+          <w:szCs w:val="40"/>
+        </w:rPr>
+        <w:t xml:space="preserve"> as he main is blocked by the </w:t>
+      </w:r>
+      <w:r>
+        <w:rPr>
+          <w:sz w:val="40"/>
+          <w:szCs w:val="40"/>
+        </w:rPr>
+        <w:t>big new</w:t>
+      </w:r>
+      <w:r>
+        <w:rPr>
+          <w:sz w:val="40"/>
+          <w:szCs w:val="40"/>
+        </w:rPr>
+        <w:t xml:space="preserve"> shoes</w:t>
+      </w:r>
+      <w:r>
+        <w:rPr>
+          <w:sz w:val="40"/>
+          <w:szCs w:val="40"/>
+        </w:rPr>
+        <w:t xml:space="preserve"> at the front.</w:t>
+      </w:r>
+    </w:p>
+    <w:p>
+      <w:pPr>
+        <w:jc w:val="center"/>
+        <w:rPr>
+          <w:b/>
+          <w:bCs/>
+          <w:sz w:val="48"/>
+          <w:szCs w:val="48"/>
+          <w:u w:val="single"/>
+        </w:rPr>
+      </w:pPr>
+      <w:r>
+        <w:rPr>
+          <w:b/>
+          <w:bCs/>
+          <w:sz w:val="48"/>
+          <w:szCs w:val="48"/>
+          <w:u w:val="single"/>
+        </w:rPr>
+        <w:t xml:space="preserve">CHAPTER – </w:t>
+      </w:r>
+      <w:r>
+        <w:rPr>
+          <w:b/>
+          <w:bCs/>
+          <w:sz w:val="48"/>
+          <w:szCs w:val="48"/>
+          <w:u w:val="single"/>
+        </w:rPr>
+        <w:t>3</w:t>
+      </w:r>
+      <w:r>
+        <w:rPr>
+          <w:b/>
+          <w:bCs/>
+          <w:sz w:val="48"/>
+          <w:szCs w:val="48"/>
+          <w:u w:val="single"/>
+        </w:rPr>
+        <w:t xml:space="preserve">: </w:t>
+      </w:r>
+      <w:r>
+        <w:rPr>
+          <w:b/>
+          <w:bCs/>
+          <w:sz w:val="48"/>
+          <w:szCs w:val="48"/>
+          <w:u w:val="single"/>
+        </w:rPr>
+        <w:t>GAMEPLAY</w:t>
+      </w:r>
+    </w:p>
+    <w:p>
+      <w:pPr>
+        <w:jc w:val="both"/>
+        <w:rPr>
+          <w:b/>
+          <w:bCs/>
+          <w:sz w:val="40"/>
+          <w:szCs w:val="40"/>
+        </w:rPr>
+      </w:pPr>
+      <w:r>
+        <w:rPr>
+          <w:b/>
+          <w:bCs/>
+          <w:sz w:val="40"/>
+          <w:szCs w:val="40"/>
+        </w:rPr>
+        <w:t>3.1. Overview:</w:t>
+      </w:r>
+    </w:p>
+    <w:p>
+      <w:pPr>
+        <w:jc w:val="both"/>
+        <w:rPr>
+          <w:b/>
+          <w:bCs/>
+          <w:sz w:val="40"/>
+          <w:szCs w:val="40"/>
+        </w:rPr>
+      </w:pPr>
+      <w:r>
+        <w:rPr>
+          <w:b/>
+          <w:bCs/>
+          <w:sz w:val="40"/>
+          <w:szCs w:val="40"/>
+        </w:rPr>
+        <w:t>3.2. Detailed Gameplay:</w:t>
+      </w:r>
+    </w:p>
+    <w:p>
+      <w:pPr>
+        <w:jc w:val="center"/>
+        <w:rPr>
+          <w:b/>
+          <w:bCs/>
+          <w:sz w:val="48"/>
+          <w:szCs w:val="48"/>
+          <w:u w:val="single"/>
+        </w:rPr>
+      </w:pPr>
+      <w:r>
+        <w:rPr>
+          <w:b/>
+          <w:bCs/>
+          <w:sz w:val="48"/>
+          <w:szCs w:val="48"/>
+          <w:u w:val="single"/>
+        </w:rPr>
+        <w:t xml:space="preserve">CHAPTER – </w:t>
+      </w:r>
+      <w:r>
+        <w:rPr>
+          <w:b/>
+          <w:bCs/>
+          <w:sz w:val="48"/>
+          <w:szCs w:val="48"/>
+          <w:u w:val="single"/>
+        </w:rPr>
+        <w:t>4</w:t>
+      </w:r>
+      <w:r>
+        <w:rPr>
+          <w:b/>
+          <w:bCs/>
+          <w:sz w:val="48"/>
+          <w:szCs w:val="48"/>
+          <w:u w:val="single"/>
+        </w:rPr>
+        <w:t xml:space="preserve">: </w:t>
+      </w:r>
+      <w:r>
+        <w:rPr>
+          <w:b/>
+          <w:bCs/>
+          <w:sz w:val="48"/>
+          <w:szCs w:val="48"/>
+          <w:u w:val="single"/>
+        </w:rPr>
+        <w:t>HEALTH AND CHEECKPOINTS</w:t>
+      </w:r>
+    </w:p>
+    <w:p>
+      <w:pPr>
+        <w:jc w:val="both"/>
+        <w:rPr>
+          <w:sz w:val="40"/>
+          <w:szCs w:val="40"/>
+        </w:rPr>
+      </w:pPr>
+      <w:r>
+        <w:rPr>
+          <w:sz w:val="40"/>
+          <w:szCs w:val="40"/>
+        </w:rPr>
+        <w:t>//</w:t>
+      </w:r>
+    </w:p>
+    <w:p>
+      <w:pPr>
+        <w:jc w:val="center"/>
+        <w:rPr>
+          <w:b/>
+          <w:bCs/>
+          <w:sz w:val="48"/>
+          <w:szCs w:val="48"/>
+          <w:u w:val="single"/>
+        </w:rPr>
+      </w:pPr>
+      <w:r>
+        <w:rPr>
+          <w:b/>
+          <w:bCs/>
+          <w:sz w:val="48"/>
+          <w:szCs w:val="48"/>
+          <w:u w:val="single"/>
+        </w:rPr>
+        <w:t xml:space="preserve">CHAPTER – </w:t>
+      </w:r>
+      <w:r>
+        <w:rPr>
+          <w:b/>
+          <w:bCs/>
+          <w:sz w:val="48"/>
+          <w:szCs w:val="48"/>
+          <w:u w:val="single"/>
+        </w:rPr>
+        <w:t>5: CONTROLS</w:t>
+      </w:r>
+    </w:p>
+    <w:p>
+      <w:pPr>
+        <w:pStyle w:val="ListParagraph"/>
+        <w:numPr>
+          <w:ilvl w:val="0"/>
+          <w:numId w:val="1"/>
+        </w:numPr>
+        <w:rPr>
+          <w:b/>
+          <w:bCs/>
+          <w:sz w:val="40"/>
+          <w:szCs w:val="40"/>
+        </w:rPr>
+      </w:pPr>
+      <w:r>
+        <w:rPr>
+          <w:b/>
+          <w:bCs/>
+          <w:sz w:val="40"/>
+          <w:szCs w:val="40"/>
+        </w:rPr>
+        <w:lastRenderedPageBreak/>
+        <w:t xml:space="preserve"> </w:t>
+      </w:r>
+      <w:r>
+        <w:rPr>
+          <w:b/>
+          <w:bCs/>
+          <w:sz w:val="40"/>
+          <w:szCs w:val="40"/>
+        </w:rPr>
+        <w:t xml:space="preserve">Basic </w:t>
+      </w:r>
+      <w:r>
+        <w:rPr>
+          <w:b/>
+          <w:bCs/>
+          <w:sz w:val="40"/>
+          <w:szCs w:val="40"/>
+        </w:rPr>
+        <w:t>Movement</w:t>
+      </w:r>
+      <w:r>
+        <w:rPr>
+          <w:b/>
+          <w:bCs/>
+          <w:sz w:val="40"/>
+          <w:szCs w:val="40"/>
+        </w:rPr>
+        <w:t>:</w:t>
+      </w:r>
+    </w:p>
+    <w:p>
+      <w:pPr>
+        <w:pStyle w:val="ListParagraph"/>
+        <w:numPr>
+          <w:ilvl w:val="0"/>
+          <w:numId w:val="2"/>
+        </w:numPr>
+        <w:rPr>
+          <w:b/>
+          <w:bCs/>
+          <w:sz w:val="40"/>
+          <w:szCs w:val="40"/>
+        </w:rPr>
+      </w:pPr>
+      <w:r>
+        <w:rPr>
+          <w:sz w:val="40"/>
+          <w:szCs w:val="40"/>
+        </w:rPr>
+        <w:t>[W A S D] movement.</w:t>
+      </w:r>
+    </w:p>
+    <w:p>
+      <w:pPr>
+        <w:pStyle w:val="ListParagraph"/>
+        <w:numPr>
+          <w:ilvl w:val="0"/>
+          <w:numId w:val="1"/>
+        </w:numPr>
+        <w:rPr>
+          <w:b/>
+          <w:bCs/>
+          <w:sz w:val="40"/>
+          <w:szCs w:val="40"/>
+        </w:rPr>
+      </w:pPr>
+      <w:r>
+        <w:rPr>
+          <w:b/>
+          <w:bCs/>
+          <w:sz w:val="40"/>
+          <w:szCs w:val="40"/>
+        </w:rPr>
+        <w:t xml:space="preserve"> Run</w:t>
+      </w:r>
+    </w:p>
+    <w:p>
+      <w:pPr>
+        <w:pStyle w:val="ListParagraph"/>
+        <w:numPr>
+          <w:ilvl w:val="0"/>
+          <w:numId w:val="2"/>
+        </w:numPr>
+        <w:rPr>
+          <w:b/>
+          <w:bCs/>
+          <w:sz w:val="40"/>
+          <w:szCs w:val="40"/>
+        </w:rPr>
+      </w:pPr>
+      <w:r>
+        <w:rPr>
+          <w:sz w:val="40"/>
+          <w:szCs w:val="40"/>
+        </w:rPr>
+        <w:t xml:space="preserve">Shoe can run by holding movement keys and </w:t>
+      </w:r>
+      <w:r>
+        <w:rPr>
+          <w:sz w:val="40"/>
+          <w:szCs w:val="40"/>
+        </w:rPr>
+        <w:t xml:space="preserve">left </w:t>
+      </w:r>
+      <w:r>
+        <w:rPr>
+          <w:sz w:val="40"/>
+          <w:szCs w:val="40"/>
+        </w:rPr>
+        <w:t>Shift simultaneously.</w:t>
+      </w:r>
+    </w:p>
+    <w:p>
+      <w:pPr>
+        <w:pStyle w:val="ListParagraph"/>
+        <w:numPr>
+          <w:ilvl w:val="0"/>
+          <w:numId w:val="1"/>
+        </w:numPr>
+        <w:rPr>
+          <w:b/>
+          <w:bCs/>
+          <w:sz w:val="40"/>
+          <w:szCs w:val="40"/>
+        </w:rPr>
+      </w:pPr>
+      <w:r>
+        <w:rPr>
+          <w:b/>
+          <w:bCs/>
+          <w:sz w:val="40"/>
+          <w:szCs w:val="40"/>
+        </w:rPr>
+        <w:t xml:space="preserve"> Jump/Stomp</w:t>
+      </w:r>
+    </w:p>
+    <w:p>
+      <w:pPr>
+        <w:pStyle w:val="ListParagraph"/>
+        <w:numPr>
+          <w:ilvl w:val="0"/>
+          <w:numId w:val="2"/>
+        </w:numPr>
+        <w:jc w:val="both"/>
+        <w:rPr>
+          <w:sz w:val="44"/>
+          <w:szCs w:val="44"/>
+        </w:rPr>
+      </w:pPr>
+      <w:r>
+        <w:rPr>
+          <w:sz w:val="40"/>
+          <w:szCs w:val="40"/>
+        </w:rPr>
+        <w:t>Jump/ stomp onto enemies [W+SPACE], [A+SPACE], [S+SPACE], [D+SPACE].</w:t>
+      </w:r>
+    </w:p>
+    <w:p>
+      <w:pPr>
+        <w:pStyle w:val="ListParagraph"/>
+        <w:numPr>
+          <w:ilvl w:val="0"/>
+          <w:numId w:val="1"/>
+        </w:numPr>
+        <w:jc w:val="both"/>
+        <w:rPr>
+          <w:sz w:val="44"/>
+          <w:szCs w:val="44"/>
+        </w:rPr>
+      </w:pPr>
+      <w:r>
+        <w:rPr>
+          <w:sz w:val="44"/>
+          <w:szCs w:val="44"/>
+        </w:rPr>
+        <w:t xml:space="preserve"> </w:t>
+      </w:r>
+      <w:r>
+        <w:rPr>
+          <w:b/>
+          <w:bCs/>
+          <w:sz w:val="44"/>
+          <w:szCs w:val="44"/>
+        </w:rPr>
+        <w:t>Roll</w:t>
+      </w:r>
+    </w:p>
+    <w:p>
+      <w:pPr>
+        <w:pStyle w:val="ListParagraph"/>
+        <w:numPr>
+          <w:ilvl w:val="0"/>
+          <w:numId w:val="2"/>
+        </w:numPr>
+        <w:jc w:val="both"/>
+        <w:rPr>
+          <w:sz w:val="44"/>
+          <w:szCs w:val="44"/>
+        </w:rPr>
+      </w:pPr>
+      <w:r>
+        <w:rPr>
+          <w:sz w:val="44"/>
+          <w:szCs w:val="44"/>
+        </w:rPr>
+        <w:t xml:space="preserve"> When moving normally by holding W, A, S &amp; D, the shoe will be rolling.</w:t>
+      </w:r>
+    </w:p>
+    <w:p>
+      <w:pPr>
+        <w:pStyle w:val="ListParagraph"/>
+        <w:numPr>
+          <w:ilvl w:val="0"/>
+          <w:numId w:val="1"/>
+        </w:numPr>
+        <w:jc w:val="both"/>
+        <w:rPr>
+          <w:b/>
+          <w:bCs/>
+          <w:sz w:val="44"/>
+          <w:szCs w:val="44"/>
+        </w:rPr>
+      </w:pPr>
+      <w:r>
+        <w:rPr>
+          <w:b/>
+          <w:bCs/>
+          <w:sz w:val="44"/>
+          <w:szCs w:val="44"/>
+        </w:rPr>
+        <w:t>Roll Dash</w:t>
+      </w:r>
+    </w:p>
+    <w:p>
+      <w:pPr>
+        <w:pStyle w:val="ListParagraph"/>
+        <w:numPr>
+          <w:ilvl w:val="0"/>
+          <w:numId w:val="2"/>
+        </w:numPr>
+        <w:jc w:val="both"/>
+        <w:rPr>
+          <w:b/>
+          <w:bCs/>
+          <w:sz w:val="44"/>
+          <w:szCs w:val="44"/>
+        </w:rPr>
+      </w:pPr>
+      <w:r>
+        <w:rPr>
+          <w:sz w:val="44"/>
+          <w:szCs w:val="44"/>
+        </w:rPr>
+        <w:t>Perform a dash movement when SPACE key is pressed twice while rolling.</w:t>
+      </w:r>
+    </w:p>
+    <w:p>
+      <w:pPr>
+        <w:pStyle w:val="ListParagraph"/>
+        <w:numPr>
+          <w:ilvl w:val="0"/>
+          <w:numId w:val="2"/>
+        </w:numPr>
+        <w:jc w:val="both"/>
+        <w:rPr>
+          <w:b/>
+          <w:bCs/>
+          <w:sz w:val="44"/>
+          <w:szCs w:val="44"/>
+        </w:rPr>
+      </w:pPr>
+      <w:r>
+        <w:rPr>
+          <w:sz w:val="44"/>
+          <w:szCs w:val="44"/>
+        </w:rPr>
+        <w:t>To perform: [W + (SPACE*2)]</w:t>
       </w:r>
     </w:p>
     <w:sectPr>
       <w:pgSz w:w="11906" w:h="16838"/>
-      <w:pgMar w:top="1440" w:right="1440" w:bottom="1440" w:left="1440" w:header="708" w:footer="708" w:gutter="0"/>
+      <w:pgMar w:top="1440" w:right="1134" w:bottom="1440" w:left="1134" w:header="709" w:footer="709" w:gutter="0"/>
       <w:cols w:space="708"/>
       <w:docGrid w:linePitch="360"/>
     </w:sectPr>
   </w:body>
 </w:document>
+</file>
+
+<file path=word/numbering.xml><?xml version="1.0" encoding="utf-8"?>
+<w:numbering xmlns:wpc="http://schemas.microsoft.com/office/word/2010/wordprocessingCanvas" xmlns:cx="http://schemas.microsoft.com/office/drawing/2014/chartex" xmlns:cx1="http://schemas.microsoft.com/office/drawing/2015/9/8/chartex" xmlns:cx2="http://schemas.microsoft.com/office/drawing/2015/10/21/chartex" xmlns:cx3="http://schemas.microsoft.com/office/drawing/2016/5/9/chartex" xmlns:cx4="http://schemas.microsoft.com/office/drawing/2016/5/10/chartex" xmlns:cx5="http://schemas.microsoft.com/office/drawing/2016/5/11/chartex" xmlns:cx6="http://schemas.microsoft.com/office/drawing/2016/5/12/chartex" xmlns:cx7="http://schemas.microsoft.com/office/drawing/2016/5/13/chartex" xmlns:cx8="http://schemas.microsoft.com/office/drawing/2016/5/14/chartex" xmlns:mc="http://schemas.openxmlformats.org/markup-compatibility/2006" xmlns:aink="http://schemas.microsoft.com/office/drawing/2016/ink" xmlns:am3d="http://schemas.microsoft.com/office/drawing/2017/model3d" xmlns:o="urn:schemas-microsoft-com:office:office" xmlns:oel="http://schemas.microsoft.com/office/2019/extlst" xmlns:r="http://schemas.openxmlformats.org/officeDocument/2006/relationships" xmlns:m="http://schemas.openxmlformats.org/officeDocument/2006/math" xmlns:v="urn:schemas-microsoft-com:vml" xmlns:wp14="http://schemas.microsoft.com/office/word/2010/wordprocessingDrawing" xmlns:wp="http://schemas.openxmlformats.org/drawingml/2006/wordprocessingDrawing" xmlns:w10="urn:schemas-microsoft-com:office:word" xmlns:w="http://schemas.openxmlformats.org/wordprocessingml/2006/main" xmlns:w14="http://schemas.microsoft.com/office/word/2010/wordml" xmlns:w15="http://schemas.microsoft.com/office/word/2012/wordml" xmlns:w16cex="http://schemas.microsoft.com/office/word/2018/wordml/cex" xmlns:w16cid="http://schemas.microsoft.com/office/word/2016/wordml/cid" xmlns:w16="http://schemas.microsoft.com/office/word/2018/wordml" xmlns:w16sdtdh="http://schemas.microsoft.com/office/word/2020/wordml/sdtdatahash" xmlns:w16se="http://schemas.microsoft.com/office/word/2015/wordml/symex" xmlns:wpg="http://schemas.microsoft.com/office/word/2010/wordprocessingGroup" xmlns:wpi="http://schemas.microsoft.com/office/word/2010/wordprocessingInk" xmlns:wne="http://schemas.microsoft.com/office/word/2006/wordml" xmlns:wps="http://schemas.microsoft.com/office/word/2010/wordprocessingShape" mc:Ignorable="w14 w15 w16se w16cid w16 w16cex w16sdtdh wp14">
+  <w:abstractNum w:abstractNumId="0" w15:restartNumberingAfterBreak="0">
+    <w:nsid w:val="00B67A21"/>
+    <w:multiLevelType w:val="hybridMultilevel"/>
+    <w:tmpl w:val="AEA6A594"/>
+    <w:lvl w:ilvl="0" w:tplc="4009000F">
+      <w:start w:val="1"/>
+      <w:numFmt w:val="decimal"/>
+      <w:lvlText w:val="%1."/>
+      <w:lvlJc w:val="left"/>
+      <w:pPr>
+        <w:ind w:left="720" w:hanging="360"/>
+      </w:pPr>
+      <w:rPr>
+        <w:rFonts w:hint="default"/>
+      </w:rPr>
+    </w:lvl>
+    <w:lvl w:ilvl="1" w:tplc="40090019" w:tentative="1">
+      <w:start w:val="1"/>
+      <w:numFmt w:val="lowerLetter"/>
+      <w:lvlText w:val="%2."/>
+      <w:lvlJc w:val="left"/>
+      <w:pPr>
+        <w:ind w:left="1440" w:hanging="360"/>
+      </w:pPr>
+    </w:lvl>
+    <w:lvl w:ilvl="2" w:tplc="4009001B" w:tentative="1">
+      <w:start w:val="1"/>
+      <w:numFmt w:val="lowerRoman"/>
+      <w:lvlText w:val="%3."/>
+      <w:lvlJc w:val="right"/>
+      <w:pPr>
+        <w:ind w:left="2160" w:hanging="180"/>
+      </w:pPr>
+    </w:lvl>
+    <w:lvl w:ilvl="3" w:tplc="4009000F" w:tentative="1">
+      <w:start w:val="1"/>
+      <w:numFmt w:val="decimal"/>
+      <w:lvlText w:val="%4."/>
+      <w:lvlJc w:val="left"/>
+      <w:pPr>
+        <w:ind w:left="2880" w:hanging="360"/>
+      </w:pPr>
+    </w:lvl>
+    <w:lvl w:ilvl="4" w:tplc="40090019" w:tentative="1">
+      <w:start w:val="1"/>
+      <w:numFmt w:val="lowerLetter"/>
+      <w:lvlText w:val="%5."/>
+      <w:lvlJc w:val="left"/>
+      <w:pPr>
+        <w:ind w:left="3600" w:hanging="360"/>
+      </w:pPr>
+    </w:lvl>
+    <w:lvl w:ilvl="5" w:tplc="4009001B" w:tentative="1">
+      <w:start w:val="1"/>
+      <w:numFmt w:val="lowerRoman"/>
+      <w:lvlText w:val="%6."/>
+      <w:lvlJc w:val="right"/>
+      <w:pPr>
+        <w:ind w:left="4320" w:hanging="180"/>
+      </w:pPr>
+    </w:lvl>
+    <w:lvl w:ilvl="6" w:tplc="4009000F" w:tentative="1">
+      <w:start w:val="1"/>
+      <w:numFmt w:val="decimal"/>
+      <w:lvlText w:val="%7."/>
+      <w:lvlJc w:val="left"/>
+      <w:pPr>
+        <w:ind w:left="5040" w:hanging="360"/>
+      </w:pPr>
+    </w:lvl>
+    <w:lvl w:ilvl="7" w:tplc="40090019" w:tentative="1">
+      <w:start w:val="1"/>
+      <w:numFmt w:val="lowerLetter"/>
+      <w:lvlText w:val="%8."/>
+      <w:lvlJc w:val="left"/>
+      <w:pPr>
+        <w:ind w:left="5760" w:hanging="360"/>
+      </w:pPr>
+    </w:lvl>
+    <w:lvl w:ilvl="8" w:tplc="4009001B" w:tentative="1">
+      <w:start w:val="1"/>
+      <w:numFmt w:val="lowerRoman"/>
+      <w:lvlText w:val="%9."/>
+      <w:lvlJc w:val="right"/>
+      <w:pPr>
+        <w:ind w:left="6480" w:hanging="180"/>
+      </w:pPr>
+    </w:lvl>
+  </w:abstractNum>
+  <w:abstractNum w:abstractNumId="1" w15:restartNumberingAfterBreak="0">
+    <w:nsid w:val="2190502A"/>
+    <w:multiLevelType w:val="hybridMultilevel"/>
+    <w:tmpl w:val="8CD43ECE"/>
+    <w:lvl w:ilvl="0" w:tplc="9B2A4B28">
+      <w:start w:val="5"/>
+      <w:numFmt w:val="bullet"/>
+      <w:lvlText w:val=""/>
+      <w:lvlJc w:val="left"/>
+      <w:pPr>
+        <w:ind w:left="1080" w:hanging="360"/>
+      </w:pPr>
+      <w:rPr>
+        <w:rFonts w:ascii="Wingdings" w:eastAsiaTheme="minorHAnsi" w:hAnsi="Wingdings" w:cstheme="minorBidi" w:hint="default"/>
+      </w:rPr>
+    </w:lvl>
+    <w:lvl w:ilvl="1" w:tplc="40090003" w:tentative="1">
+      <w:start w:val="1"/>
+      <w:numFmt w:val="bullet"/>
+      <w:lvlText w:val="o"/>
+      <w:lvlJc w:val="left"/>
+      <w:pPr>
+        <w:ind w:left="1800" w:hanging="360"/>
+      </w:pPr>
+      <w:rPr>
+        <w:rFonts w:ascii="Courier New" w:hAnsi="Courier New" w:cs="Courier New" w:hint="default"/>
+      </w:rPr>
+    </w:lvl>
+    <w:lvl w:ilvl="2" w:tplc="40090005" w:tentative="1">
+      <w:start w:val="1"/>
+      <w:numFmt w:val="bullet"/>
+      <w:lvlText w:val=""/>
+      <w:lvlJc w:val="left"/>
+      <w:pPr>
+        <w:ind w:left="2520" w:hanging="360"/>
+      </w:pPr>
+      <w:rPr>
+        <w:rFonts w:ascii="Wingdings" w:hAnsi="Wingdings" w:hint="default"/>
+      </w:rPr>
+    </w:lvl>
+    <w:lvl w:ilvl="3" w:tplc="40090001" w:tentative="1">
+      <w:start w:val="1"/>
+      <w:numFmt w:val="bullet"/>
+      <w:lvlText w:val=""/>
+      <w:lvlJc w:val="left"/>
+      <w:pPr>
+        <w:ind w:left="3240" w:hanging="360"/>
+      </w:pPr>
+      <w:rPr>
+        <w:rFonts w:ascii="Symbol" w:hAnsi="Symbol" w:hint="default"/>
+      </w:rPr>
+    </w:lvl>
+    <w:lvl w:ilvl="4" w:tplc="40090003" w:tentative="1">
+      <w:start w:val="1"/>
+      <w:numFmt w:val="bullet"/>
+      <w:lvlText w:val="o"/>
+      <w:lvlJc w:val="left"/>
+      <w:pPr>
+        <w:ind w:left="3960" w:hanging="360"/>
+      </w:pPr>
+      <w:rPr>
+        <w:rFonts w:ascii="Courier New" w:hAnsi="Courier New" w:cs="Courier New" w:hint="default"/>
+      </w:rPr>
+    </w:lvl>
+    <w:lvl w:ilvl="5" w:tplc="40090005" w:tentative="1">
+      <w:start w:val="1"/>
+      <w:numFmt w:val="bullet"/>
+      <w:lvlText w:val=""/>
+      <w:lvlJc w:val="left"/>
+      <w:pPr>
+        <w:ind w:left="4680" w:hanging="360"/>
+      </w:pPr>
+      <w:rPr>
+        <w:rFonts w:ascii="Wingdings" w:hAnsi="Wingdings" w:hint="default"/>
+      </w:rPr>
+    </w:lvl>
+    <w:lvl w:ilvl="6" w:tplc="40090001" w:tentative="1">
+      <w:start w:val="1"/>
+      <w:numFmt w:val="bullet"/>
+      <w:lvlText w:val=""/>
+      <w:lvlJc w:val="left"/>
+      <w:pPr>
+        <w:ind w:left="5400" w:hanging="360"/>
+      </w:pPr>
+      <w:rPr>
+        <w:rFonts w:ascii="Symbol" w:hAnsi="Symbol" w:hint="default"/>
+      </w:rPr>
+    </w:lvl>
+    <w:lvl w:ilvl="7" w:tplc="40090003" w:tentative="1">
+      <w:start w:val="1"/>
+      <w:numFmt w:val="bullet"/>
+      <w:lvlText w:val="o"/>
+      <w:lvlJc w:val="left"/>
+      <w:pPr>
+        <w:ind w:left="6120" w:hanging="360"/>
+      </w:pPr>
+      <w:rPr>
+        <w:rFonts w:ascii="Courier New" w:hAnsi="Courier New" w:cs="Courier New" w:hint="default"/>
+      </w:rPr>
+    </w:lvl>
+    <w:lvl w:ilvl="8" w:tplc="40090005" w:tentative="1">
+      <w:start w:val="1"/>
+      <w:numFmt w:val="bullet"/>
+      <w:lvlText w:val=""/>
+      <w:lvlJc w:val="left"/>
+      <w:pPr>
+        <w:ind w:left="6840" w:hanging="360"/>
+      </w:pPr>
+      <w:rPr>
+        <w:rFonts w:ascii="Wingdings" w:hAnsi="Wingdings" w:hint="default"/>
+      </w:rPr>
+    </w:lvl>
+  </w:abstractNum>
+  <w:abstractNum w:abstractNumId="2" w15:restartNumberingAfterBreak="0">
+    <w:nsid w:val="48A77C2F"/>
+    <w:multiLevelType w:val="hybridMultilevel"/>
+    <w:tmpl w:val="F04E88AC"/>
+    <w:lvl w:ilvl="0" w:tplc="4009000F">
+      <w:start w:val="1"/>
+      <w:numFmt w:val="decimal"/>
+      <w:lvlText w:val="%1."/>
+      <w:lvlJc w:val="left"/>
+      <w:pPr>
+        <w:ind w:left="720" w:hanging="360"/>
+      </w:pPr>
+      <w:rPr>
+        <w:rFonts w:hint="default"/>
+      </w:rPr>
+    </w:lvl>
+    <w:lvl w:ilvl="1" w:tplc="40090019" w:tentative="1">
+      <w:start w:val="1"/>
+      <w:numFmt w:val="lowerLetter"/>
+      <w:lvlText w:val="%2."/>
+      <w:lvlJc w:val="left"/>
+      <w:pPr>
+        <w:ind w:left="1440" w:hanging="360"/>
+      </w:pPr>
+    </w:lvl>
+    <w:lvl w:ilvl="2" w:tplc="4009001B" w:tentative="1">
+      <w:start w:val="1"/>
+      <w:numFmt w:val="lowerRoman"/>
+      <w:lvlText w:val="%3."/>
+      <w:lvlJc w:val="right"/>
+      <w:pPr>
+        <w:ind w:left="2160" w:hanging="180"/>
+      </w:pPr>
+    </w:lvl>
+    <w:lvl w:ilvl="3" w:tplc="4009000F" w:tentative="1">
+      <w:start w:val="1"/>
+      <w:numFmt w:val="decimal"/>
+      <w:lvlText w:val="%4."/>
+      <w:lvlJc w:val="left"/>
+      <w:pPr>
+        <w:ind w:left="2880" w:hanging="360"/>
+      </w:pPr>
+    </w:lvl>
+    <w:lvl w:ilvl="4" w:tplc="40090019" w:tentative="1">
+      <w:start w:val="1"/>
+      <w:numFmt w:val="lowerLetter"/>
+      <w:lvlText w:val="%5."/>
+      <w:lvlJc w:val="left"/>
+      <w:pPr>
+        <w:ind w:left="3600" w:hanging="360"/>
+      </w:pPr>
+    </w:lvl>
+    <w:lvl w:ilvl="5" w:tplc="4009001B" w:tentative="1">
+      <w:start w:val="1"/>
+      <w:numFmt w:val="lowerRoman"/>
+      <w:lvlText w:val="%6."/>
+      <w:lvlJc w:val="right"/>
+      <w:pPr>
+        <w:ind w:left="4320" w:hanging="180"/>
+      </w:pPr>
+    </w:lvl>
+    <w:lvl w:ilvl="6" w:tplc="4009000F" w:tentative="1">
+      <w:start w:val="1"/>
+      <w:numFmt w:val="decimal"/>
+      <w:lvlText w:val="%7."/>
+      <w:lvlJc w:val="left"/>
+      <w:pPr>
+        <w:ind w:left="5040" w:hanging="360"/>
+      </w:pPr>
+    </w:lvl>
+    <w:lvl w:ilvl="7" w:tplc="40090019" w:tentative="1">
+      <w:start w:val="1"/>
+      <w:numFmt w:val="lowerLetter"/>
+      <w:lvlText w:val="%8."/>
+      <w:lvlJc w:val="left"/>
+      <w:pPr>
+        <w:ind w:left="5760" w:hanging="360"/>
+      </w:pPr>
+    </w:lvl>
+    <w:lvl w:ilvl="8" w:tplc="4009001B" w:tentative="1">
+      <w:start w:val="1"/>
+      <w:numFmt w:val="lowerRoman"/>
+      <w:lvlText w:val="%9."/>
+      <w:lvlJc w:val="right"/>
+      <w:pPr>
+        <w:ind w:left="6480" w:hanging="180"/>
+      </w:pPr>
+    </w:lvl>
+  </w:abstractNum>
+  <w:abstractNum w:abstractNumId="3" w15:restartNumberingAfterBreak="0">
+    <w:nsid w:val="53E946F3"/>
+    <w:multiLevelType w:val="hybridMultilevel"/>
+    <w:tmpl w:val="B4CA195A"/>
+    <w:lvl w:ilvl="0" w:tplc="D2E0914E">
+      <w:start w:val="1"/>
+      <w:numFmt w:val="decimal"/>
+      <w:lvlText w:val="%1."/>
+      <w:lvlJc w:val="left"/>
+      <w:pPr>
+        <w:ind w:left="720" w:hanging="360"/>
+      </w:pPr>
+      <w:rPr>
+        <w:b/>
+        <w:bCs/>
+        <w:sz w:val="40"/>
+        <w:szCs w:val="40"/>
+      </w:rPr>
+    </w:lvl>
+    <w:lvl w:ilvl="1" w:tplc="40090019" w:tentative="1">
+      <w:start w:val="1"/>
+      <w:numFmt w:val="lowerLetter"/>
+      <w:lvlText w:val="%2."/>
+      <w:lvlJc w:val="left"/>
+      <w:pPr>
+        <w:ind w:left="1440" w:hanging="360"/>
+      </w:pPr>
+    </w:lvl>
+    <w:lvl w:ilvl="2" w:tplc="4009001B" w:tentative="1">
+      <w:start w:val="1"/>
+      <w:numFmt w:val="lowerRoman"/>
+      <w:lvlText w:val="%3."/>
+      <w:lvlJc w:val="right"/>
+      <w:pPr>
+        <w:ind w:left="2160" w:hanging="180"/>
+      </w:pPr>
+    </w:lvl>
+    <w:lvl w:ilvl="3" w:tplc="4009000F" w:tentative="1">
+      <w:start w:val="1"/>
+      <w:numFmt w:val="decimal"/>
+      <w:lvlText w:val="%4."/>
+      <w:lvlJc w:val="left"/>
+      <w:pPr>
+        <w:ind w:left="2880" w:hanging="360"/>
+      </w:pPr>
+    </w:lvl>
+    <w:lvl w:ilvl="4" w:tplc="40090019" w:tentative="1">
+      <w:start w:val="1"/>
+      <w:numFmt w:val="lowerLetter"/>
+      <w:lvlText w:val="%5."/>
+      <w:lvlJc w:val="left"/>
+      <w:pPr>
+        <w:ind w:left="3600" w:hanging="360"/>
+      </w:pPr>
+    </w:lvl>
+    <w:lvl w:ilvl="5" w:tplc="4009001B" w:tentative="1">
+      <w:start w:val="1"/>
+      <w:numFmt w:val="lowerRoman"/>
+      <w:lvlText w:val="%6."/>
+      <w:lvlJc w:val="right"/>
+      <w:pPr>
+        <w:ind w:left="4320" w:hanging="180"/>
+      </w:pPr>
+    </w:lvl>
+    <w:lvl w:ilvl="6" w:tplc="4009000F" w:tentative="1">
+      <w:start w:val="1"/>
+      <w:numFmt w:val="decimal"/>
+      <w:lvlText w:val="%7."/>
+      <w:lvlJc w:val="left"/>
+      <w:pPr>
+        <w:ind w:left="5040" w:hanging="360"/>
+      </w:pPr>
+    </w:lvl>
+    <w:lvl w:ilvl="7" w:tplc="40090019" w:tentative="1">
+      <w:start w:val="1"/>
+      <w:numFmt w:val="lowerLetter"/>
+      <w:lvlText w:val="%8."/>
+      <w:lvlJc w:val="left"/>
+      <w:pPr>
+        <w:ind w:left="5760" w:hanging="360"/>
+      </w:pPr>
+    </w:lvl>
+    <w:lvl w:ilvl="8" w:tplc="4009001B" w:tentative="1">
+      <w:start w:val="1"/>
+      <w:numFmt w:val="lowerRoman"/>
+      <w:lvlText w:val="%9."/>
+      <w:lvlJc w:val="right"/>
+      <w:pPr>
+        <w:ind w:left="6480" w:hanging="180"/>
+      </w:pPr>
+    </w:lvl>
+  </w:abstractNum>
+  <w:abstractNum w:abstractNumId="4" w15:restartNumberingAfterBreak="0">
+    <w:nsid w:val="64F566B0"/>
+    <w:multiLevelType w:val="hybridMultilevel"/>
+    <w:tmpl w:val="FF54CCF4"/>
+    <w:lvl w:ilvl="0" w:tplc="39B64E38">
+      <w:start w:val="2"/>
+      <w:numFmt w:val="decimal"/>
+      <w:lvlText w:val="%1."/>
+      <w:lvlJc w:val="left"/>
+      <w:pPr>
+        <w:ind w:left="720" w:hanging="360"/>
+      </w:pPr>
+      <w:rPr>
+        <w:rFonts w:hint="default"/>
+        <w:b/>
+        <w:bCs/>
+      </w:rPr>
+    </w:lvl>
+    <w:lvl w:ilvl="1" w:tplc="40090019" w:tentative="1">
+      <w:start w:val="1"/>
+      <w:numFmt w:val="lowerLetter"/>
+      <w:lvlText w:val="%2."/>
+      <w:lvlJc w:val="left"/>
+      <w:pPr>
+        <w:ind w:left="1440" w:hanging="360"/>
+      </w:pPr>
+    </w:lvl>
+    <w:lvl w:ilvl="2" w:tplc="4009001B" w:tentative="1">
+      <w:start w:val="1"/>
+      <w:numFmt w:val="lowerRoman"/>
+      <w:lvlText w:val="%3."/>
+      <w:lvlJc w:val="right"/>
+      <w:pPr>
+        <w:ind w:left="2160" w:hanging="180"/>
+      </w:pPr>
+    </w:lvl>
+    <w:lvl w:ilvl="3" w:tplc="4009000F" w:tentative="1">
+      <w:start w:val="1"/>
+      <w:numFmt w:val="decimal"/>
+      <w:lvlText w:val="%4."/>
+      <w:lvlJc w:val="left"/>
+      <w:pPr>
+        <w:ind w:left="2880" w:hanging="360"/>
+      </w:pPr>
+    </w:lvl>
+    <w:lvl w:ilvl="4" w:tplc="40090019" w:tentative="1">
+      <w:start w:val="1"/>
+      <w:numFmt w:val="lowerLetter"/>
+      <w:lvlText w:val="%5."/>
+      <w:lvlJc w:val="left"/>
+      <w:pPr>
+        <w:ind w:left="3600" w:hanging="360"/>
+      </w:pPr>
+    </w:lvl>
+    <w:lvl w:ilvl="5" w:tplc="4009001B" w:tentative="1">
+      <w:start w:val="1"/>
+      <w:numFmt w:val="lowerRoman"/>
+      <w:lvlText w:val="%6."/>
+      <w:lvlJc w:val="right"/>
+      <w:pPr>
+        <w:ind w:left="4320" w:hanging="180"/>
+      </w:pPr>
+    </w:lvl>
+    <w:lvl w:ilvl="6" w:tplc="4009000F" w:tentative="1">
+      <w:start w:val="1"/>
+      <w:numFmt w:val="decimal"/>
+      <w:lvlText w:val="%7."/>
+      <w:lvlJc w:val="left"/>
+      <w:pPr>
+        <w:ind w:left="5040" w:hanging="360"/>
+      </w:pPr>
+    </w:lvl>
+    <w:lvl w:ilvl="7" w:tplc="40090019" w:tentative="1">
+      <w:start w:val="1"/>
+      <w:numFmt w:val="lowerLetter"/>
+      <w:lvlText w:val="%8."/>
+      <w:lvlJc w:val="left"/>
+      <w:pPr>
+        <w:ind w:left="5760" w:hanging="360"/>
+      </w:pPr>
+    </w:lvl>
+    <w:lvl w:ilvl="8" w:tplc="4009001B" w:tentative="1">
+      <w:start w:val="1"/>
+      <w:numFmt w:val="lowerRoman"/>
+      <w:lvlText w:val="%9."/>
+      <w:lvlJc w:val="right"/>
+      <w:pPr>
+        <w:ind w:left="6480" w:hanging="180"/>
+      </w:pPr>
+    </w:lvl>
+  </w:abstractNum>
+  <w:abstractNum w:abstractNumId="5" w15:restartNumberingAfterBreak="0">
+    <w:nsid w:val="6E3E0E18"/>
+    <w:multiLevelType w:val="hybridMultilevel"/>
+    <w:tmpl w:val="3BB03830"/>
+    <w:lvl w:ilvl="0" w:tplc="6F36E720">
+      <w:start w:val="1"/>
+      <w:numFmt w:val="bullet"/>
+      <w:lvlText w:val=""/>
+      <w:lvlJc w:val="left"/>
+      <w:pPr>
+        <w:ind w:left="1080" w:hanging="360"/>
+      </w:pPr>
+      <w:rPr>
+        <w:rFonts w:ascii="Wingdings" w:eastAsiaTheme="minorHAnsi" w:hAnsi="Wingdings" w:cstheme="minorBidi" w:hint="default"/>
+      </w:rPr>
+    </w:lvl>
+    <w:lvl w:ilvl="1" w:tplc="40090003" w:tentative="1">
+      <w:start w:val="1"/>
+      <w:numFmt w:val="bullet"/>
+      <w:lvlText w:val="o"/>
+      <w:lvlJc w:val="left"/>
+      <w:pPr>
+        <w:ind w:left="1800" w:hanging="360"/>
+      </w:pPr>
+      <w:rPr>
+        <w:rFonts w:ascii="Courier New" w:hAnsi="Courier New" w:cs="Courier New" w:hint="default"/>
+      </w:rPr>
+    </w:lvl>
+    <w:lvl w:ilvl="2" w:tplc="40090005" w:tentative="1">
+      <w:start w:val="1"/>
+      <w:numFmt w:val="bullet"/>
+      <w:lvlText w:val=""/>
+      <w:lvlJc w:val="left"/>
+      <w:pPr>
+        <w:ind w:left="2520" w:hanging="360"/>
+      </w:pPr>
+      <w:rPr>
+        <w:rFonts w:ascii="Wingdings" w:hAnsi="Wingdings" w:hint="default"/>
+      </w:rPr>
+    </w:lvl>
+    <w:lvl w:ilvl="3" w:tplc="40090001" w:tentative="1">
+      <w:start w:val="1"/>
+      <w:numFmt w:val="bullet"/>
+      <w:lvlText w:val=""/>
+      <w:lvlJc w:val="left"/>
+      <w:pPr>
+        <w:ind w:left="3240" w:hanging="360"/>
+      </w:pPr>
+      <w:rPr>
+        <w:rFonts w:ascii="Symbol" w:hAnsi="Symbol" w:hint="default"/>
+      </w:rPr>
+    </w:lvl>
+    <w:lvl w:ilvl="4" w:tplc="40090003" w:tentative="1">
+      <w:start w:val="1"/>
+      <w:numFmt w:val="bullet"/>
+      <w:lvlText w:val="o"/>
+      <w:lvlJc w:val="left"/>
+      <w:pPr>
+        <w:ind w:left="3960" w:hanging="360"/>
+      </w:pPr>
+      <w:rPr>
+        <w:rFonts w:ascii="Courier New" w:hAnsi="Courier New" w:cs="Courier New" w:hint="default"/>
+      </w:rPr>
+    </w:lvl>
+    <w:lvl w:ilvl="5" w:tplc="40090005" w:tentative="1">
+      <w:start w:val="1"/>
+      <w:numFmt w:val="bullet"/>
+      <w:lvlText w:val=""/>
+      <w:lvlJc w:val="left"/>
+      <w:pPr>
+        <w:ind w:left="4680" w:hanging="360"/>
+      </w:pPr>
+      <w:rPr>
+        <w:rFonts w:ascii="Wingdings" w:hAnsi="Wingdings" w:hint="default"/>
+      </w:rPr>
+    </w:lvl>
+    <w:lvl w:ilvl="6" w:tplc="40090001" w:tentative="1">
+      <w:start w:val="1"/>
+      <w:numFmt w:val="bullet"/>
+      <w:lvlText w:val=""/>
+      <w:lvlJc w:val="left"/>
+      <w:pPr>
+        <w:ind w:left="5400" w:hanging="360"/>
+      </w:pPr>
+      <w:rPr>
+        <w:rFonts w:ascii="Symbol" w:hAnsi="Symbol" w:hint="default"/>
+      </w:rPr>
+    </w:lvl>
+    <w:lvl w:ilvl="7" w:tplc="40090003" w:tentative="1">
+      <w:start w:val="1"/>
+      <w:numFmt w:val="bullet"/>
+      <w:lvlText w:val="o"/>
+      <w:lvlJc w:val="left"/>
+      <w:pPr>
+        <w:ind w:left="6120" w:hanging="360"/>
+      </w:pPr>
+      <w:rPr>
+        <w:rFonts w:ascii="Courier New" w:hAnsi="Courier New" w:cs="Courier New" w:hint="default"/>
+      </w:rPr>
+    </w:lvl>
+    <w:lvl w:ilvl="8" w:tplc="40090005" w:tentative="1">
+      <w:start w:val="1"/>
+      <w:numFmt w:val="bullet"/>
+      <w:lvlText w:val=""/>
+      <w:lvlJc w:val="left"/>
+      <w:pPr>
+        <w:ind w:left="6840" w:hanging="360"/>
+      </w:pPr>
+      <w:rPr>
+        <w:rFonts w:ascii="Wingdings" w:hAnsi="Wingdings" w:hint="default"/>
+      </w:rPr>
+    </w:lvl>
+  </w:abstractNum>
+  <w:num w:numId="1" w16cid:durableId="423765673">
+    <w:abstractNumId w:val="3"/>
+  </w:num>
+  <w:num w:numId="2" w16cid:durableId="1149858124">
+    <w:abstractNumId w:val="1"/>
+  </w:num>
+  <w:num w:numId="3" w16cid:durableId="163012869">
+    <w:abstractNumId w:val="0"/>
+  </w:num>
+  <w:num w:numId="4" w16cid:durableId="2066440829">
+    <w:abstractNumId w:val="4"/>
+  </w:num>
+  <w:num w:numId="5" w16cid:durableId="1374840815">
+    <w:abstractNumId w:val="2"/>
+  </w:num>
+  <w:num w:numId="6" w16cid:durableId="1537963270">
+    <w:abstractNumId w:val="5"/>
+  </w:num>
+</w:numbering>
 </file>
 
 <file path=word/styles.xml><?xml version="1.0" encoding="utf-8"?>
@@ -1930,6 +3846,7 @@
   <w:style w:type="paragraph" w:default="1" w:styleId="Normal">
     <w:name w:val="Normal"/>
     <w:qFormat/>
+    <w:rsid w:val="00F7274F"/>
   </w:style>
   <w:style w:type="character" w:default="1" w:styleId="DefaultParagraphFont">
     <w:name w:val="Default Paragraph Font"/>

</xml_diff>